<commit_message>
updating all the stuff
</commit_message>
<xml_diff>
--- a/vignettes/ambrosini/ambrosini_vignette.docx
+++ b/vignettes/ambrosini/ambrosini_vignette.docx
@@ -95,7 +95,19 @@
         <w:pStyle w:val="Date"/>
       </w:pPr>
       <w:r>
-        <w:t xml:space="preserve">2023-09-11</w:t>
+        <w:t xml:space="preserve">Last</w:t>
+      </w:r>
+      <w:r>
+        <w:t xml:space="preserve"> </w:t>
+      </w:r>
+      <w:r>
+        <w:t xml:space="preserve">Knitted:</w:t>
+      </w:r>
+      <w:r>
+        <w:t xml:space="preserve"> </w:t>
+      </w:r>
+      <w:r>
+        <w:t xml:space="preserve">2023-09-18</w:t>
       </w:r>
     </w:p>
     <w:bookmarkStart w:id="20" w:name="vignette-setup"/>
@@ -3872,7 +3884,20 @@
         <w:t xml:space="preserve"> </w:t>
       </w:r>
       <w:r>
-        <w:t xml:space="preserve">= 55) or 95% 70.</w:t>
+        <w:t xml:space="preserve">= 55) or 95% (</w:t>
+      </w:r>
+      <w:r>
+        <w:rPr>
+          <w:iCs/>
+          <w:i/>
+        </w:rPr>
+        <w:t xml:space="preserve">n</w:t>
+      </w:r>
+      <w:r>
+        <w:t xml:space="preserve"> </w:t>
+      </w:r>
+      <w:r>
+        <w:t xml:space="preserve">= 70).</w:t>
       </w:r>
     </w:p>
     <w:bookmarkEnd w:id="34"/>

</xml_diff>